<commit_message>
att - media query
</commit_message>
<xml_diff>
--- a/Módulo4/Anotações/Módulo 4 - capítulo 25 - aula 17 -.docx
+++ b/Módulo4/Anotações/Módulo 4 - capítulo 25 - aula 17 -.docx
@@ -51668,6 +51668,15 @@
           <w:lang w:eastAsia="pt-BR"/>
         </w:rPr>
         <w:t>}</w:t>
+      </w:r>
+    </w:p>
+    <w:p/>
+    <w:p>
+      <w:r>
+        <w:t xml:space="preserve">MÓDULO 4 – CAÍTULO 25 – AULA </w:t>
+      </w:r>
+      <w:r>
+        <w:t>37: MENU RESPONSIVO COM HTML5 E CSS3</w:t>
       </w:r>
     </w:p>
     <w:p/>

</xml_diff>